<commit_message>
Désavouer des liens entrants
</commit_message>
<xml_diff>
--- a/Rapport_Partie2.docx
+++ b/Rapport_Partie2.docx
@@ -1,6 +1,6 @@
 
 <file path=word/document.xml><?xml version="1.0" encoding="utf-8"?>
-<w:document xmlns:wpc="http://schemas.microsoft.com/office/word/2010/wordprocessingCanvas" xmlns:cx="http://schemas.microsoft.com/office/drawing/2014/chartex" xmlns:cx1="http://schemas.microsoft.com/office/drawing/2015/9/8/chartex" xmlns:mc="http://schemas.openxmlformats.org/markup-compatibility/2006" xmlns:o="urn:schemas-microsoft-com:office:office" xmlns:r="http://schemas.openxmlformats.org/officeDocument/2006/relationships" xmlns:m="http://schemas.openxmlformats.org/officeDocument/2006/math" xmlns:v="urn:schemas-microsoft-com:vml" xmlns:wp14="http://schemas.microsoft.com/office/word/2010/wordprocessingDrawing" xmlns:wp="http://schemas.openxmlformats.org/drawingml/2006/wordprocessingDrawing" xmlns:w10="urn:schemas-microsoft-com:office:word" xmlns:w="http://schemas.openxmlformats.org/wordprocessingml/2006/main" xmlns:w14="http://schemas.microsoft.com/office/word/2010/wordml" xmlns:w15="http://schemas.microsoft.com/office/word/2012/wordml" xmlns:w16se="http://schemas.microsoft.com/office/word/2015/wordml/symex" xmlns:wpg="http://schemas.microsoft.com/office/word/2010/wordprocessingGroup" xmlns:wpi="http://schemas.microsoft.com/office/word/2010/wordprocessingInk" xmlns:wne="http://schemas.microsoft.com/office/word/2006/wordml" xmlns:wps="http://schemas.microsoft.com/office/word/2010/wordprocessingShape" mc:Ignorable="w14 w15 w16se wp14">
+<w:document xmlns:wpc="http://schemas.microsoft.com/office/word/2010/wordprocessingCanvas" xmlns:cx="http://schemas.microsoft.com/office/drawing/2014/chartex" xmlns:cx1="http://schemas.microsoft.com/office/drawing/2015/9/8/chartex" xmlns:cx2="http://schemas.microsoft.com/office/drawing/2015/10/21/chartex" xmlns:cx3="http://schemas.microsoft.com/office/drawing/2016/5/9/chartex" xmlns:cx4="http://schemas.microsoft.com/office/drawing/2016/5/10/chartex" xmlns:cx5="http://schemas.microsoft.com/office/drawing/2016/5/11/chartex" xmlns:cx6="http://schemas.microsoft.com/office/drawing/2016/5/12/chartex" xmlns:cx7="http://schemas.microsoft.com/office/drawing/2016/5/13/chartex" xmlns:cx8="http://schemas.microsoft.com/office/drawing/2016/5/14/chartex" xmlns:mc="http://schemas.openxmlformats.org/markup-compatibility/2006" xmlns:aink="http://schemas.microsoft.com/office/drawing/2016/ink" xmlns:am3d="http://schemas.microsoft.com/office/drawing/2017/model3d" xmlns:o="urn:schemas-microsoft-com:office:office" xmlns:r="http://schemas.openxmlformats.org/officeDocument/2006/relationships" xmlns:m="http://schemas.openxmlformats.org/officeDocument/2006/math" xmlns:v="urn:schemas-microsoft-com:vml" xmlns:wp14="http://schemas.microsoft.com/office/word/2010/wordprocessingDrawing" xmlns:wp="http://schemas.openxmlformats.org/drawingml/2006/wordprocessingDrawing" xmlns:w10="urn:schemas-microsoft-com:office:word" xmlns:w="http://schemas.openxmlformats.org/wordprocessingml/2006/main" xmlns:w14="http://schemas.microsoft.com/office/word/2010/wordml" xmlns:w15="http://schemas.microsoft.com/office/word/2012/wordml" xmlns:w16cid="http://schemas.microsoft.com/office/word/2016/wordml/cid" xmlns:w16se="http://schemas.microsoft.com/office/word/2015/wordml/symex" xmlns:wpg="http://schemas.microsoft.com/office/word/2010/wordprocessingGroup" xmlns:wpi="http://schemas.microsoft.com/office/word/2010/wordprocessingInk" xmlns:wne="http://schemas.microsoft.com/office/word/2006/wordml" xmlns:wps="http://schemas.microsoft.com/office/word/2010/wordprocessingShape" mc:Ignorable="w14 w15 w16se w16cid wp14">
   <w:body>
     <w:p>
       <w:pPr>
@@ -52,9 +52,8 @@
           <w:sz w:val="28"/>
           <w:szCs w:val="28"/>
         </w:rPr>
-        <w:t>-créer le fichier .</w:t>
-      </w:r>
-      <w:proofErr w:type="spellStart"/>
+        <w:t>-</w:t>
+      </w:r>
       <w:r>
         <w:rPr>
           <w:b/>
@@ -62,9 +61,8 @@
           <w:sz w:val="28"/>
           <w:szCs w:val="28"/>
         </w:rPr>
-        <w:t>htaccess</w:t>
-      </w:r>
-      <w:proofErr w:type="spellEnd"/>
+        <w:t>Le fichier</w:t>
+      </w:r>
       <w:r>
         <w:rPr>
           <w:b/>
@@ -72,39 +70,16 @@
           <w:sz w:val="28"/>
           <w:szCs w:val="28"/>
         </w:rPr>
-        <w:t xml:space="preserve"> pour manipuler les liens de statut </w:t>
+        <w:t xml:space="preserve"> .htaccess </w:t>
       </w:r>
       <w:r>
         <w:rPr>
           <w:b/>
           <w:bCs/>
-          <w:color w:val="FF0000"/>
           <w:sz w:val="28"/>
           <w:szCs w:val="28"/>
         </w:rPr>
-        <w:t xml:space="preserve">404 </w:t>
-      </w:r>
-      <w:proofErr w:type="spellStart"/>
-      <w:r>
-        <w:rPr>
-          <w:b/>
-          <w:bCs/>
-          <w:color w:val="FF0000"/>
-          <w:sz w:val="28"/>
-          <w:szCs w:val="28"/>
-        </w:rPr>
-        <w:t>notfound</w:t>
-      </w:r>
-      <w:proofErr w:type="spellEnd"/>
-      <w:r>
-        <w:rPr>
-          <w:b/>
-          <w:bCs/>
-          <w:color w:val="FF0000"/>
-          <w:sz w:val="28"/>
-          <w:szCs w:val="28"/>
-        </w:rPr>
-        <w:t xml:space="preserve"> </w:t>
+        <w:t xml:space="preserve">nous permet de définir à quel page on va rediriger si l’URL est invalide </w:t>
       </w:r>
       <w:r>
         <w:rPr>
@@ -114,10 +89,11 @@
           <w:sz w:val="28"/>
           <w:szCs w:val="28"/>
         </w:rPr>
-        <w:t xml:space="preserve">et rediriger vers une page HTML de 404 </w:t>
-      </w:r>
-      <w:proofErr w:type="spellStart"/>
-      <w:r>
+        <w:t>.</w:t>
+      </w:r>
+    </w:p>
+    <w:p>
+      <w:pPr>
         <w:rPr>
           <w:b/>
           <w:bCs/>
@@ -125,9 +101,7 @@
           <w:sz w:val="28"/>
           <w:szCs w:val="28"/>
         </w:rPr>
-        <w:t>notfound</w:t>
-      </w:r>
-      <w:proofErr w:type="spellEnd"/>
+      </w:pPr>
       <w:r>
         <w:rPr>
           <w:b/>
@@ -136,50 +110,7 @@
           <w:sz w:val="28"/>
           <w:szCs w:val="28"/>
         </w:rPr>
-        <w:t>.</w:t>
-      </w:r>
-    </w:p>
-    <w:p>
-      <w:pPr>
-        <w:rPr>
-          <w:b/>
-          <w:bCs/>
-          <w:color w:val="000000" w:themeColor="text1"/>
-          <w:sz w:val="28"/>
-          <w:szCs w:val="28"/>
-        </w:rPr>
-      </w:pPr>
-      <w:r>
-        <w:rPr>
-          <w:b/>
-          <w:bCs/>
-          <w:color w:val="000000" w:themeColor="text1"/>
-          <w:sz w:val="28"/>
-          <w:szCs w:val="28"/>
-        </w:rPr>
-        <w:t>Contenue de fichier .</w:t>
-      </w:r>
-      <w:proofErr w:type="spellStart"/>
-      <w:r>
-        <w:rPr>
-          <w:b/>
-          <w:bCs/>
-          <w:color w:val="000000" w:themeColor="text1"/>
-          <w:sz w:val="28"/>
-          <w:szCs w:val="28"/>
-        </w:rPr>
-        <w:t>htaccess</w:t>
-      </w:r>
-      <w:proofErr w:type="spellEnd"/>
-      <w:r>
-        <w:rPr>
-          <w:b/>
-          <w:bCs/>
-          <w:color w:val="000000" w:themeColor="text1"/>
-          <w:sz w:val="28"/>
-          <w:szCs w:val="28"/>
-        </w:rPr>
-        <w:t> :</w:t>
+        <w:t>Contenue de fichier .htaccess :</w:t>
       </w:r>
     </w:p>
     <w:p>
@@ -194,10 +125,10 @@
           <w:lang w:eastAsia="fr-FR"/>
         </w:rPr>
         <w:drawing>
-          <wp:inline distT="0" distB="0" distL="0" distR="0" wp14:anchorId="277A0323" wp14:editId="055F1961">
-            <wp:extent cx="5760720" cy="2931160"/>
-            <wp:effectExtent l="0" t="0" r="0" b="2540"/>
-            <wp:docPr id="1" name="Picture 1"/>
+          <wp:inline distT="0" distB="0" distL="0" distR="0" wp14:anchorId="585B4CB2" wp14:editId="3A117AB4">
+            <wp:extent cx="4867275" cy="2419350"/>
+            <wp:effectExtent l="0" t="0" r="9525" b="0"/>
+            <wp:docPr id="5" name="Picture 5"/>
             <wp:cNvGraphicFramePr>
               <a:graphicFrameLocks xmlns:a="http://schemas.openxmlformats.org/drawingml/2006/main" noChangeAspect="1"/>
             </wp:cNvGraphicFramePr>
@@ -205,23 +136,36 @@
               <a:graphicData uri="http://schemas.openxmlformats.org/drawingml/2006/picture">
                 <pic:pic xmlns:pic="http://schemas.openxmlformats.org/drawingml/2006/picture">
                   <pic:nvPicPr>
-                    <pic:cNvPr id="1" name=""/>
-                    <pic:cNvPicPr/>
+                    <pic:cNvPr id="0" name="Picture 1"/>
+                    <pic:cNvPicPr>
+                      <a:picLocks noChangeAspect="1" noChangeArrowheads="1"/>
+                    </pic:cNvPicPr>
                   </pic:nvPicPr>
                   <pic:blipFill>
-                    <a:blip r:embed="rId5"/>
+                    <a:blip r:embed="rId5">
+                      <a:extLst>
+                        <a:ext uri="{28A0092B-C50C-407E-A947-70E740481C1C}">
+                          <a14:useLocalDpi xmlns:a14="http://schemas.microsoft.com/office/drawing/2010/main" val="0"/>
+                        </a:ext>
+                      </a:extLst>
+                    </a:blip>
+                    <a:srcRect/>
                     <a:stretch>
                       <a:fillRect/>
                     </a:stretch>
                   </pic:blipFill>
-                  <pic:spPr>
+                  <pic:spPr bwMode="auto">
                     <a:xfrm>
                       <a:off x="0" y="0"/>
-                      <a:ext cx="5760720" cy="2931160"/>
+                      <a:ext cx="4867275" cy="2419350"/>
                     </a:xfrm>
                     <a:prstGeom prst="rect">
                       <a:avLst/>
                     </a:prstGeom>
+                    <a:noFill/>
+                    <a:ln>
+                      <a:noFill/>
+                    </a:ln>
                   </pic:spPr>
                 </pic:pic>
               </a:graphicData>
@@ -232,13 +176,8 @@
     </w:p>
     <w:p>
       <w:r>
-        <w:t>b) Ajouter les attributs no-</w:t>
-      </w:r>
-      <w:proofErr w:type="spellStart"/>
-      <w:r>
-        <w:t>follow</w:t>
-      </w:r>
-      <w:proofErr w:type="spellEnd"/>
+        <w:t>b) Ajouter les attributs no-follow</w:t>
+      </w:r>
       <w:r>
         <w:t> :</w:t>
       </w:r>
@@ -262,52 +201,19 @@
       </w:pPr>
       <w:r>
         <w:rPr>
+          <w:sz w:val="28"/>
+          <w:szCs w:val="28"/>
+        </w:rPr>
+        <w:t>-</w:t>
+      </w:r>
+      <w:r>
+        <w:rPr>
           <w:b/>
           <w:bCs/>
           <w:sz w:val="28"/>
           <w:szCs w:val="28"/>
         </w:rPr>
-        <w:t>-</w:t>
-      </w:r>
-      <w:proofErr w:type="spellStart"/>
-      <w:r>
-        <w:rPr>
-          <w:b/>
-          <w:bCs/>
-          <w:sz w:val="28"/>
-          <w:szCs w:val="28"/>
-        </w:rPr>
-        <w:t>creation</w:t>
-      </w:r>
-      <w:proofErr w:type="spellEnd"/>
-      <w:r>
-        <w:rPr>
-          <w:b/>
-          <w:bCs/>
-          <w:sz w:val="28"/>
-          <w:szCs w:val="28"/>
-        </w:rPr>
-        <w:t xml:space="preserve"> du fichier Robot.txt pour donner aux moteurs de recherche l’accès aux fichier oud dossier sous la </w:t>
-      </w:r>
-      <w:proofErr w:type="spellStart"/>
-      <w:r>
-        <w:rPr>
-          <w:b/>
-          <w:bCs/>
-          <w:sz w:val="28"/>
-          <w:szCs w:val="28"/>
-        </w:rPr>
-        <w:t>repertoir</w:t>
-      </w:r>
-      <w:proofErr w:type="spellEnd"/>
-      <w:r>
-        <w:rPr>
-          <w:b/>
-          <w:bCs/>
-          <w:sz w:val="28"/>
-          <w:szCs w:val="28"/>
-        </w:rPr>
-        <w:t xml:space="preserve"> du site.</w:t>
+        <w:t xml:space="preserve">à l’aide de fichier robot.txt on peut définir les moteurs de recherche qui peut nous visualiser et les permissions d’accès. </w:t>
       </w:r>
     </w:p>
     <w:p>
@@ -336,10 +242,10 @@
           <w:lang w:eastAsia="fr-FR"/>
         </w:rPr>
         <w:drawing>
-          <wp:inline distT="0" distB="0" distL="0" distR="0" wp14:anchorId="6643F8F1" wp14:editId="58B218E8">
-            <wp:extent cx="3609975" cy="1409700"/>
-            <wp:effectExtent l="0" t="0" r="9525" b="0"/>
-            <wp:docPr id="2" name="Picture 2"/>
+          <wp:inline distT="0" distB="0" distL="0" distR="0" wp14:anchorId="36400169" wp14:editId="1C6308A0">
+            <wp:extent cx="3638550" cy="733425"/>
+            <wp:effectExtent l="0" t="0" r="0" b="9525"/>
+            <wp:docPr id="6" name="Picture 6"/>
             <wp:cNvGraphicFramePr>
               <a:graphicFrameLocks xmlns:a="http://schemas.openxmlformats.org/drawingml/2006/main" noChangeAspect="1"/>
             </wp:cNvGraphicFramePr>
@@ -347,23 +253,36 @@
               <a:graphicData uri="http://schemas.openxmlformats.org/drawingml/2006/picture">
                 <pic:pic xmlns:pic="http://schemas.openxmlformats.org/drawingml/2006/picture">
                   <pic:nvPicPr>
-                    <pic:cNvPr id="1" name=""/>
-                    <pic:cNvPicPr/>
+                    <pic:cNvPr id="0" name="Picture 2"/>
+                    <pic:cNvPicPr>
+                      <a:picLocks noChangeAspect="1" noChangeArrowheads="1"/>
+                    </pic:cNvPicPr>
                   </pic:nvPicPr>
                   <pic:blipFill>
-                    <a:blip r:embed="rId6"/>
+                    <a:blip r:embed="rId6">
+                      <a:extLst>
+                        <a:ext uri="{28A0092B-C50C-407E-A947-70E740481C1C}">
+                          <a14:useLocalDpi xmlns:a14="http://schemas.microsoft.com/office/drawing/2010/main" val="0"/>
+                        </a:ext>
+                      </a:extLst>
+                    </a:blip>
+                    <a:srcRect/>
                     <a:stretch>
                       <a:fillRect/>
                     </a:stretch>
                   </pic:blipFill>
-                  <pic:spPr>
+                  <pic:spPr bwMode="auto">
                     <a:xfrm>
                       <a:off x="0" y="0"/>
-                      <a:ext cx="3609975" cy="1409700"/>
+                      <a:ext cx="3638550" cy="733425"/>
                     </a:xfrm>
                     <a:prstGeom prst="rect">
                       <a:avLst/>
                     </a:prstGeom>
+                    <a:noFill/>
+                    <a:ln>
+                      <a:noFill/>
+                    </a:ln>
                   </pic:spPr>
                 </pic:pic>
               </a:graphicData>
@@ -399,10 +318,8 @@
           <w:sz w:val="28"/>
           <w:szCs w:val="28"/>
         </w:rPr>
-        <w:lastRenderedPageBreak/>
-        <w:t>-création du fichier sitemap.xml pour que les moteurs de recherche puissent visualiser toute l’</w:t>
-      </w:r>
-      <w:proofErr w:type="spellStart"/>
+        <w:t>-</w:t>
+      </w:r>
       <w:r>
         <w:rPr>
           <w:b/>
@@ -410,9 +327,8 @@
           <w:sz w:val="28"/>
           <w:szCs w:val="28"/>
         </w:rPr>
-        <w:t>arboressence</w:t>
-      </w:r>
-      <w:proofErr w:type="spellEnd"/>
+        <w:t>Le</w:t>
+      </w:r>
       <w:r>
         <w:rPr>
           <w:b/>
@@ -420,9 +336,8 @@
           <w:sz w:val="28"/>
           <w:szCs w:val="28"/>
         </w:rPr>
-        <w:t xml:space="preserve"> du site </w:t>
-      </w:r>
-      <w:proofErr w:type="gramStart"/>
+        <w:t xml:space="preserve"> fichier sitemap.xml </w:t>
+      </w:r>
       <w:r>
         <w:rPr>
           <w:b/>
@@ -430,9 +345,8 @@
           <w:sz w:val="28"/>
           <w:szCs w:val="28"/>
         </w:rPr>
-        <w:t>web .</w:t>
-      </w:r>
-      <w:proofErr w:type="gramEnd"/>
+        <w:t>nous permet de définir l’arborescence de notre site toute on définir nos pages en précisons leurs priorités .</w:t>
+      </w:r>
     </w:p>
     <w:p>
       <w:pPr>
@@ -450,7 +364,7 @@
           <w:sz w:val="28"/>
           <w:szCs w:val="28"/>
         </w:rPr>
-        <w:t xml:space="preserve">Voici une partie du </w:t>
+        <w:t xml:space="preserve">Voici </w:t>
       </w:r>
       <w:r>
         <w:rPr>
@@ -459,7 +373,16 @@
           <w:sz w:val="28"/>
           <w:szCs w:val="28"/>
         </w:rPr>
-        <w:t>Contenu du fichier stiempa.xml :</w:t>
+        <w:t>extraction</w:t>
+      </w:r>
+      <w:r>
+        <w:rPr>
+          <w:b/>
+          <w:bCs/>
+          <w:sz w:val="28"/>
+          <w:szCs w:val="28"/>
+        </w:rPr>
+        <w:t xml:space="preserve"> du fichier stiempa.xml :</w:t>
       </w:r>
     </w:p>
     <w:p>
@@ -468,11 +391,12 @@
           <w:noProof/>
           <w:lang w:eastAsia="fr-FR"/>
         </w:rPr>
+        <w:lastRenderedPageBreak/>
         <w:drawing>
-          <wp:inline distT="0" distB="0" distL="0" distR="0" wp14:anchorId="3FF71CB4" wp14:editId="7F487161">
-            <wp:extent cx="5067300" cy="2828925"/>
-            <wp:effectExtent l="0" t="0" r="0" b="9525"/>
-            <wp:docPr id="3" name="Picture 3"/>
+          <wp:inline distT="0" distB="0" distL="0" distR="0" wp14:anchorId="0AB4C13E" wp14:editId="1E13ABF8">
+            <wp:extent cx="3733800" cy="1371600"/>
+            <wp:effectExtent l="0" t="0" r="0" b="0"/>
+            <wp:docPr id="7" name="Picture 7"/>
             <wp:cNvGraphicFramePr>
               <a:graphicFrameLocks xmlns:a="http://schemas.openxmlformats.org/drawingml/2006/main" noChangeAspect="1"/>
             </wp:cNvGraphicFramePr>
@@ -480,23 +404,36 @@
               <a:graphicData uri="http://schemas.openxmlformats.org/drawingml/2006/picture">
                 <pic:pic xmlns:pic="http://schemas.openxmlformats.org/drawingml/2006/picture">
                   <pic:nvPicPr>
-                    <pic:cNvPr id="1" name=""/>
-                    <pic:cNvPicPr/>
+                    <pic:cNvPr id="0" name="Picture 3"/>
+                    <pic:cNvPicPr>
+                      <a:picLocks noChangeAspect="1" noChangeArrowheads="1"/>
+                    </pic:cNvPicPr>
                   </pic:nvPicPr>
                   <pic:blipFill>
-                    <a:blip r:embed="rId7"/>
+                    <a:blip r:embed="rId7">
+                      <a:extLst>
+                        <a:ext uri="{28A0092B-C50C-407E-A947-70E740481C1C}">
+                          <a14:useLocalDpi xmlns:a14="http://schemas.microsoft.com/office/drawing/2010/main" val="0"/>
+                        </a:ext>
+                      </a:extLst>
+                    </a:blip>
+                    <a:srcRect/>
                     <a:stretch>
                       <a:fillRect/>
                     </a:stretch>
                   </pic:blipFill>
-                  <pic:spPr>
+                  <pic:spPr bwMode="auto">
                     <a:xfrm>
                       <a:off x="0" y="0"/>
-                      <a:ext cx="5067300" cy="2828925"/>
+                      <a:ext cx="3733800" cy="1371600"/>
                     </a:xfrm>
                     <a:prstGeom prst="rect">
                       <a:avLst/>
                     </a:prstGeom>
+                    <a:noFill/>
+                    <a:ln>
+                      <a:noFill/>
+                    </a:ln>
                   </pic:spPr>
                 </pic:pic>
               </a:graphicData>
@@ -516,6 +453,74 @@
     <w:p>
       <w:pPr>
         <w:rPr>
+          <w:rFonts w:ascii="Arial" w:hAnsi="Arial" w:cs="Arial"/>
+          <w:color w:val="020202"/>
+          <w:spacing w:val="6"/>
+          <w:shd w:val="clear" w:color="auto" w:fill="FFFFFF"/>
+        </w:rPr>
+      </w:pPr>
+      <w:r>
+        <w:rPr>
+          <w:rFonts w:ascii="Arial" w:hAnsi="Arial" w:cs="Arial"/>
+          <w:color w:val="020202"/>
+          <w:spacing w:val="6"/>
+          <w:shd w:val="clear" w:color="auto" w:fill="FFFFFF"/>
+        </w:rPr>
+        <w:t>Le maillage interne c’est une page avec un lien hypertexte qui mène vers une autre page du même domaine</w:t>
+      </w:r>
+      <w:r>
+        <w:rPr>
+          <w:rFonts w:ascii="Arial" w:hAnsi="Arial" w:cs="Arial"/>
+          <w:color w:val="020202"/>
+          <w:spacing w:val="6"/>
+          <w:shd w:val="clear" w:color="auto" w:fill="FFFFFF"/>
+        </w:rPr>
+        <w:t>. Il permet aux</w:t>
+      </w:r>
+      <w:r>
+        <w:rPr>
+          <w:rFonts w:ascii="Arial" w:hAnsi="Arial" w:cs="Arial"/>
+          <w:color w:val="020202"/>
+          <w:spacing w:val="6"/>
+          <w:shd w:val="clear" w:color="auto" w:fill="FFFFFF"/>
+        </w:rPr>
+        <w:t xml:space="preserve"> </w:t>
+      </w:r>
+      <w:r>
+        <w:rPr>
+          <w:rFonts w:ascii="Arial" w:hAnsi="Arial" w:cs="Arial"/>
+          <w:color w:val="020202"/>
+          <w:spacing w:val="6"/>
+          <w:shd w:val="clear" w:color="auto" w:fill="FFFFFF"/>
+        </w:rPr>
+        <w:t>moteurs de recherche de facilement comprendre le sujet des autres pages.</w:t>
+      </w:r>
+    </w:p>
+    <w:p>
+      <w:r>
+        <w:rPr>
+          <w:rFonts w:ascii="Arial" w:hAnsi="Arial" w:cs="Arial"/>
+          <w:color w:val="020202"/>
+          <w:spacing w:val="6"/>
+          <w:shd w:val="clear" w:color="auto" w:fill="FFFFFF"/>
+        </w:rPr>
+        <w:t>Dans notre site on a utilisé une barre</w:t>
+      </w:r>
+      <w:bookmarkStart w:id="0" w:name="_GoBack"/>
+      <w:bookmarkEnd w:id="0"/>
+      <w:r>
+        <w:rPr>
+          <w:rFonts w:ascii="Arial" w:hAnsi="Arial" w:cs="Arial"/>
+          <w:color w:val="020202"/>
+          <w:spacing w:val="6"/>
+          <w:shd w:val="clear" w:color="auto" w:fill="FFFFFF"/>
+        </w:rPr>
+        <w:t xml:space="preserve"> de navigation qui se trouve dans toutes les pages.</w:t>
+      </w:r>
+    </w:p>
+    <w:p>
+      <w:pPr>
+        <w:rPr>
           <w:b/>
           <w:bCs/>
           <w:sz w:val="28"/>
@@ -526,227 +531,15 @@
         <w:rPr>
           <w:b/>
           <w:bCs/>
+          <w:noProof/>
           <w:sz w:val="28"/>
           <w:szCs w:val="28"/>
         </w:rPr>
-        <w:t>Le maillage est l'organisation des liens d'un site internet (</w:t>
-      </w:r>
-      <w:proofErr w:type="spellStart"/>
-      <w:r>
-        <w:rPr>
-          <w:b/>
-          <w:bCs/>
-          <w:sz w:val="28"/>
-          <w:szCs w:val="28"/>
-        </w:rPr>
-        <w:t>netlinking</w:t>
-      </w:r>
-      <w:proofErr w:type="spellEnd"/>
-      <w:r>
-        <w:rPr>
-          <w:b/>
-          <w:bCs/>
-          <w:sz w:val="28"/>
-          <w:szCs w:val="28"/>
-        </w:rPr>
-        <w:t xml:space="preserve">). Un maillage solide permet d'organiser le trafic d'un site internet et optimiser le référencement naturel. </w:t>
-      </w:r>
-    </w:p>
-    <w:p>
-      <w:pPr>
-        <w:rPr>
-          <w:b/>
-          <w:bCs/>
-          <w:sz w:val="28"/>
-          <w:szCs w:val="28"/>
-        </w:rPr>
-      </w:pPr>
-      <w:r>
-        <w:rPr>
-          <w:b/>
-          <w:bCs/>
-          <w:sz w:val="28"/>
-          <w:szCs w:val="28"/>
-        </w:rPr>
-        <w:t xml:space="preserve">Il y a deux type de maillage (interne et externe) mais dans notre site on s’intéresse au maillage </w:t>
-      </w:r>
-      <w:proofErr w:type="spellStart"/>
-      <w:r>
-        <w:rPr>
-          <w:b/>
-          <w:bCs/>
-          <w:sz w:val="28"/>
-          <w:szCs w:val="28"/>
-        </w:rPr>
-        <w:t>intern</w:t>
-      </w:r>
-      <w:proofErr w:type="spellEnd"/>
-      <w:r>
-        <w:rPr>
-          <w:b/>
-          <w:bCs/>
-          <w:sz w:val="28"/>
-          <w:szCs w:val="28"/>
-        </w:rPr>
-        <w:t xml:space="preserve"> </w:t>
-      </w:r>
-      <w:r>
-        <w:rPr>
-          <w:b/>
-          <w:bCs/>
-          <w:sz w:val="28"/>
-          <w:szCs w:val="28"/>
-        </w:rPr>
-        <w:t>:</w:t>
-      </w:r>
-    </w:p>
-    <w:p>
-      <w:pPr>
-        <w:rPr>
-          <w:b/>
-          <w:bCs/>
-          <w:sz w:val="28"/>
-          <w:szCs w:val="28"/>
-        </w:rPr>
-      </w:pPr>
-      <w:r>
-        <w:rPr>
-          <w:b/>
-          <w:bCs/>
-          <w:sz w:val="28"/>
-          <w:szCs w:val="28"/>
-        </w:rPr>
-        <w:t>- Le maillage interne : A l'intérieur d'un site internet, ce maillage permet de mettre en avant certaines pages en effectuant du lien sur d'autres.</w:t>
-      </w:r>
-    </w:p>
-    <w:p>
-      <w:pPr>
-        <w:rPr>
-          <w:b/>
-          <w:bCs/>
-          <w:sz w:val="28"/>
-          <w:szCs w:val="28"/>
-        </w:rPr>
-      </w:pPr>
-      <w:r>
-        <w:rPr>
-          <w:b/>
-          <w:bCs/>
-          <w:sz w:val="28"/>
-          <w:szCs w:val="28"/>
-        </w:rPr>
-        <w:t xml:space="preserve">Dans notre cv on a </w:t>
-      </w:r>
-      <w:proofErr w:type="spellStart"/>
-      <w:r>
-        <w:rPr>
-          <w:b/>
-          <w:bCs/>
-          <w:sz w:val="28"/>
-          <w:szCs w:val="28"/>
-        </w:rPr>
-        <w:t>utiliser</w:t>
-      </w:r>
-      <w:proofErr w:type="spellEnd"/>
-      <w:r>
-        <w:rPr>
-          <w:b/>
-          <w:bCs/>
-          <w:sz w:val="28"/>
-          <w:szCs w:val="28"/>
-        </w:rPr>
-        <w:t xml:space="preserve"> dans le </w:t>
-      </w:r>
-      <w:r>
-        <w:rPr>
-          <w:b/>
-          <w:bCs/>
-          <w:color w:val="FF0000"/>
-          <w:sz w:val="28"/>
-          <w:szCs w:val="28"/>
-        </w:rPr>
-        <w:t>header</w:t>
-      </w:r>
-      <w:r>
-        <w:rPr>
-          <w:b/>
-          <w:bCs/>
-          <w:color w:val="FF0000"/>
-          <w:sz w:val="28"/>
-          <w:szCs w:val="28"/>
-        </w:rPr>
-        <w:t xml:space="preserve"> un </w:t>
-      </w:r>
-      <w:proofErr w:type="spellStart"/>
-      <w:r>
-        <w:rPr>
-          <w:b/>
-          <w:bCs/>
-          <w:color w:val="FF0000"/>
-          <w:sz w:val="28"/>
-          <w:szCs w:val="28"/>
-        </w:rPr>
-        <w:t>NavBar</w:t>
-      </w:r>
-      <w:proofErr w:type="spellEnd"/>
-      <w:r>
-        <w:rPr>
-          <w:b/>
-          <w:bCs/>
-          <w:color w:val="FF0000"/>
-          <w:sz w:val="28"/>
-          <w:szCs w:val="28"/>
-        </w:rPr>
-        <w:t xml:space="preserve"> </w:t>
-      </w:r>
-      <w:r>
-        <w:rPr>
-          <w:b/>
-          <w:bCs/>
-          <w:sz w:val="28"/>
-          <w:szCs w:val="28"/>
-        </w:rPr>
-        <w:t xml:space="preserve">qui contient tous les liens qui peuvent nous rediriger vers toutes les autres page dans le site web </w:t>
-      </w:r>
-      <w:r>
-        <w:rPr>
-          <w:b/>
-          <w:bCs/>
-          <w:sz w:val="28"/>
-          <w:szCs w:val="28"/>
-        </w:rPr>
-        <w:sym w:font="Wingdings" w:char="F0E0"/>
-      </w:r>
-      <w:r>
-        <w:rPr>
-          <w:b/>
-          <w:bCs/>
-          <w:sz w:val="28"/>
-          <w:szCs w:val="28"/>
-        </w:rPr>
-        <w:t>donc le maillage interne est respecté et optimisé dans ce site.</w:t>
-      </w:r>
-    </w:p>
-    <w:p>
-      <w:pPr>
-        <w:rPr>
-          <w:b/>
-          <w:bCs/>
-          <w:sz w:val="28"/>
-          <w:szCs w:val="28"/>
-        </w:rPr>
-      </w:pPr>
-      <w:r>
-        <w:rPr>
-          <w:noProof/>
-          <w:lang w:eastAsia="fr-FR"/>
-        </w:rPr>
-        <w:lastRenderedPageBreak/>
         <w:drawing>
-          <wp:inline distT="0" distB="0" distL="0" distR="0" wp14:anchorId="75F77A8E" wp14:editId="2575B0F4">
-            <wp:extent cx="5760720" cy="2818765"/>
+          <wp:inline distT="0" distB="0" distL="0" distR="0" wp14:anchorId="65DA2073" wp14:editId="003DE797">
+            <wp:extent cx="5760720" cy="2533015"/>
             <wp:effectExtent l="0" t="0" r="0" b="635"/>
-            <wp:docPr id="4" name="Picture 4"/>
+            <wp:docPr id="8" name="Picture 8"/>
             <wp:cNvGraphicFramePr>
               <a:graphicFrameLocks xmlns:a="http://schemas.openxmlformats.org/drawingml/2006/main" noChangeAspect="1"/>
             </wp:cNvGraphicFramePr>
@@ -754,23 +547,36 @@
               <a:graphicData uri="http://schemas.openxmlformats.org/drawingml/2006/picture">
                 <pic:pic xmlns:pic="http://schemas.openxmlformats.org/drawingml/2006/picture">
                   <pic:nvPicPr>
-                    <pic:cNvPr id="1" name=""/>
-                    <pic:cNvPicPr/>
+                    <pic:cNvPr id="0" name="Picture 4"/>
+                    <pic:cNvPicPr>
+                      <a:picLocks noChangeAspect="1" noChangeArrowheads="1"/>
+                    </pic:cNvPicPr>
                   </pic:nvPicPr>
                   <pic:blipFill>
-                    <a:blip r:embed="rId8"/>
+                    <a:blip r:embed="rId8">
+                      <a:extLst>
+                        <a:ext uri="{28A0092B-C50C-407E-A947-70E740481C1C}">
+                          <a14:useLocalDpi xmlns:a14="http://schemas.microsoft.com/office/drawing/2010/main" val="0"/>
+                        </a:ext>
+                      </a:extLst>
+                    </a:blip>
+                    <a:srcRect/>
                     <a:stretch>
                       <a:fillRect/>
                     </a:stretch>
                   </pic:blipFill>
-                  <pic:spPr>
+                  <pic:spPr bwMode="auto">
                     <a:xfrm>
                       <a:off x="0" y="0"/>
-                      <a:ext cx="5760720" cy="2818765"/>
+                      <a:ext cx="5760720" cy="2533015"/>
                     </a:xfrm>
                     <a:prstGeom prst="rect">
                       <a:avLst/>
                     </a:prstGeom>
+                    <a:noFill/>
+                    <a:ln>
+                      <a:noFill/>
+                    </a:ln>
                   </pic:spPr>
                 </pic:pic>
               </a:graphicData>
@@ -778,29 +584,19 @@
           </wp:inline>
         </w:drawing>
       </w:r>
-      <w:bookmarkStart w:id="0" w:name="_GoBack"/>
-      <w:bookmarkEnd w:id="0"/>
-    </w:p>
-    <w:p>
-      <w:pPr>
-        <w:rPr>
-          <w:b/>
-        </w:rPr>
-      </w:pPr>
-      <w:r>
-        <w:rPr>
-          <w:b/>
-        </w:rPr>
-        <w:t xml:space="preserve">3. Stratégie de </w:t>
-      </w:r>
-      <w:proofErr w:type="spellStart"/>
-      <w:r>
-        <w:rPr>
-          <w:b/>
-        </w:rPr>
-        <w:t>Netlinking</w:t>
-      </w:r>
-      <w:proofErr w:type="spellEnd"/>
+    </w:p>
+    <w:p>
+      <w:pPr>
+        <w:rPr>
+          <w:b/>
+        </w:rPr>
+      </w:pPr>
+      <w:r>
+        <w:rPr>
+          <w:b/>
+        </w:rPr>
+        <w:t>3. Stratégie de Netlinking</w:t>
+      </w:r>
     </w:p>
     <w:p>
       <w:r>
@@ -813,74 +609,24 @@
           <w:lang w:val="en-US"/>
         </w:rPr>
       </w:pPr>
-      <w:proofErr w:type="spellStart"/>
       <w:r>
         <w:rPr>
           <w:lang w:val="en-US"/>
         </w:rPr>
-        <w:t>i</w:t>
-      </w:r>
-      <w:proofErr w:type="spellEnd"/>
-      <w:r>
+        <w:t>i. Outil Majestic SEO</w:t>
+      </w:r>
+    </w:p>
+    <w:p>
+      <w:pPr>
         <w:rPr>
           <w:lang w:val="en-US"/>
         </w:rPr>
-        <w:t xml:space="preserve">. </w:t>
-      </w:r>
-      <w:proofErr w:type="spellStart"/>
+      </w:pPr>
       <w:r>
         <w:rPr>
           <w:lang w:val="en-US"/>
         </w:rPr>
-        <w:t>Outil</w:t>
-      </w:r>
-      <w:proofErr w:type="spellEnd"/>
-      <w:r>
-        <w:rPr>
-          <w:lang w:val="en-US"/>
-        </w:rPr>
-        <w:t xml:space="preserve"> Majestic SEO</w:t>
-      </w:r>
-    </w:p>
-    <w:p>
-      <w:pPr>
-        <w:rPr>
-          <w:lang w:val="en-US"/>
-        </w:rPr>
-      </w:pPr>
-      <w:r>
-        <w:rPr>
-          <w:lang w:val="en-US"/>
-        </w:rPr>
-        <w:t xml:space="preserve">b) </w:t>
-      </w:r>
-      <w:proofErr w:type="spellStart"/>
-      <w:r>
-        <w:rPr>
-          <w:lang w:val="en-US"/>
-        </w:rPr>
-        <w:t>L’indexation</w:t>
-      </w:r>
-      <w:proofErr w:type="spellEnd"/>
-      <w:r>
-        <w:rPr>
-          <w:lang w:val="en-US"/>
-        </w:rPr>
-        <w:t xml:space="preserve"> </w:t>
-      </w:r>
-      <w:proofErr w:type="spellStart"/>
-      <w:r>
-        <w:rPr>
-          <w:lang w:val="en-US"/>
-        </w:rPr>
-        <w:t>dans</w:t>
-      </w:r>
-      <w:proofErr w:type="spellEnd"/>
-      <w:r>
-        <w:rPr>
-          <w:lang w:val="en-US"/>
-        </w:rPr>
-        <w:t xml:space="preserve"> google web master tools</w:t>
+        <w:t>b) L’indexation dans google web master tools</w:t>
       </w:r>
     </w:p>
     <w:p>
@@ -905,77 +651,29 @@
     </w:p>
     <w:p>
       <w:r>
-        <w:t xml:space="preserve">1. Les mots clés indexés par </w:t>
-      </w:r>
-      <w:proofErr w:type="spellStart"/>
-      <w:r>
-        <w:t>google</w:t>
-      </w:r>
-      <w:proofErr w:type="spellEnd"/>
-      <w:r>
-        <w:t xml:space="preserve"> : outil webmaster </w:t>
-      </w:r>
-      <w:proofErr w:type="spellStart"/>
-      <w:r>
-        <w:t>tools</w:t>
-      </w:r>
-      <w:proofErr w:type="spellEnd"/>
-    </w:p>
-    <w:p>
-      <w:r>
-        <w:t xml:space="preserve">2. La diminution des erreurs d’exploitation : outil webmaster </w:t>
-      </w:r>
-      <w:proofErr w:type="spellStart"/>
-      <w:r>
-        <w:t>tools</w:t>
-      </w:r>
-      <w:proofErr w:type="spellEnd"/>
-    </w:p>
-    <w:p>
-      <w:r>
-        <w:t xml:space="preserve">3. L’évolution dans l’analyse de la recherche : outil webmaster </w:t>
-      </w:r>
-      <w:proofErr w:type="spellStart"/>
-      <w:r>
-        <w:t>tools</w:t>
-      </w:r>
-      <w:proofErr w:type="spellEnd"/>
-    </w:p>
-    <w:p>
-      <w:r>
-        <w:t xml:space="preserve">4. L’évolution par rapport la présentation de l’audience : </w:t>
-      </w:r>
-      <w:proofErr w:type="spellStart"/>
-      <w:r>
-        <w:t>google</w:t>
-      </w:r>
-      <w:proofErr w:type="spellEnd"/>
-      <w:r>
-        <w:t xml:space="preserve"> </w:t>
-      </w:r>
-      <w:proofErr w:type="spellStart"/>
-      <w:r>
-        <w:t>analytics</w:t>
-      </w:r>
-      <w:proofErr w:type="spellEnd"/>
-    </w:p>
-    <w:p>
-      <w:r>
-        <w:t xml:space="preserve">5. Synthèse des acquisitions : </w:t>
-      </w:r>
-      <w:proofErr w:type="spellStart"/>
-      <w:r>
-        <w:t>google</w:t>
-      </w:r>
-      <w:proofErr w:type="spellEnd"/>
-      <w:r>
-        <w:t xml:space="preserve"> </w:t>
-      </w:r>
-      <w:proofErr w:type="spellStart"/>
-      <w:r>
-        <w:t>analytics</w:t>
-      </w:r>
-      <w:proofErr w:type="spellEnd"/>
+        <w:t>1. Les mots clés indexés par google : outil webmaster tools</w:t>
+      </w:r>
+    </w:p>
+    <w:p>
+      <w:r>
+        <w:t>2. La diminution des erreurs d’exploitation : outil webmaster tools</w:t>
+      </w:r>
+    </w:p>
+    <w:p>
+      <w:r>
+        <w:t>3. L’évolution dans l’analyse de la recherche : outil webmaster tools</w:t>
+      </w:r>
+    </w:p>
+    <w:p>
+      <w:r>
+        <w:t>4. L’évolution par rapport la présentation de l’audience : google analytics</w:t>
+      </w:r>
+    </w:p>
+    <w:p>
+      <w:r>
+        <w:lastRenderedPageBreak/>
+        <w:t>5. Synthèse des acquisitions : google analytics</w:t>
+      </w:r>
     </w:p>
     <w:p/>
     <w:p>
@@ -1004,7 +702,7 @@
 </file>
 
 <file path=word/numbering.xml><?xml version="1.0" encoding="utf-8"?>
-<w:numbering xmlns:wpc="http://schemas.microsoft.com/office/word/2010/wordprocessingCanvas" xmlns:cx="http://schemas.microsoft.com/office/drawing/2014/chartex" xmlns:cx1="http://schemas.microsoft.com/office/drawing/2015/9/8/chartex" xmlns:mc="http://schemas.openxmlformats.org/markup-compatibility/2006" xmlns:o="urn:schemas-microsoft-com:office:office" xmlns:r="http://schemas.openxmlformats.org/officeDocument/2006/relationships" xmlns:m="http://schemas.openxmlformats.org/officeDocument/2006/math" xmlns:v="urn:schemas-microsoft-com:vml" xmlns:wp14="http://schemas.microsoft.com/office/word/2010/wordprocessingDrawing" xmlns:wp="http://schemas.openxmlformats.org/drawingml/2006/wordprocessingDrawing" xmlns:w10="urn:schemas-microsoft-com:office:word" xmlns:w="http://schemas.openxmlformats.org/wordprocessingml/2006/main" xmlns:w14="http://schemas.microsoft.com/office/word/2010/wordml" xmlns:w15="http://schemas.microsoft.com/office/word/2012/wordml" xmlns:w16se="http://schemas.microsoft.com/office/word/2015/wordml/symex" xmlns:wpg="http://schemas.microsoft.com/office/word/2010/wordprocessingGroup" xmlns:wpi="http://schemas.microsoft.com/office/word/2010/wordprocessingInk" xmlns:wne="http://schemas.microsoft.com/office/word/2006/wordml" xmlns:wps="http://schemas.microsoft.com/office/word/2010/wordprocessingShape" mc:Ignorable="w14 w15 w16se wp14">
+<w:numbering xmlns:wpc="http://schemas.microsoft.com/office/word/2010/wordprocessingCanvas" xmlns:cx="http://schemas.microsoft.com/office/drawing/2014/chartex" xmlns:cx1="http://schemas.microsoft.com/office/drawing/2015/9/8/chartex" xmlns:cx2="http://schemas.microsoft.com/office/drawing/2015/10/21/chartex" xmlns:cx3="http://schemas.microsoft.com/office/drawing/2016/5/9/chartex" xmlns:cx4="http://schemas.microsoft.com/office/drawing/2016/5/10/chartex" xmlns:cx5="http://schemas.microsoft.com/office/drawing/2016/5/11/chartex" xmlns:cx6="http://schemas.microsoft.com/office/drawing/2016/5/12/chartex" xmlns:cx7="http://schemas.microsoft.com/office/drawing/2016/5/13/chartex" xmlns:cx8="http://schemas.microsoft.com/office/drawing/2016/5/14/chartex" xmlns:mc="http://schemas.openxmlformats.org/markup-compatibility/2006" xmlns:aink="http://schemas.microsoft.com/office/drawing/2016/ink" xmlns:am3d="http://schemas.microsoft.com/office/drawing/2017/model3d" xmlns:o="urn:schemas-microsoft-com:office:office" xmlns:r="http://schemas.openxmlformats.org/officeDocument/2006/relationships" xmlns:m="http://schemas.openxmlformats.org/officeDocument/2006/math" xmlns:v="urn:schemas-microsoft-com:vml" xmlns:wp14="http://schemas.microsoft.com/office/word/2010/wordprocessingDrawing" xmlns:wp="http://schemas.openxmlformats.org/drawingml/2006/wordprocessingDrawing" xmlns:w10="urn:schemas-microsoft-com:office:word" xmlns:w="http://schemas.openxmlformats.org/wordprocessingml/2006/main" xmlns:w14="http://schemas.microsoft.com/office/word/2010/wordml" xmlns:w15="http://schemas.microsoft.com/office/word/2012/wordml" xmlns:w16cid="http://schemas.microsoft.com/office/word/2016/wordml/cid" xmlns:w16se="http://schemas.microsoft.com/office/word/2015/wordml/symex" xmlns:wpg="http://schemas.microsoft.com/office/word/2010/wordprocessingGroup" xmlns:wpi="http://schemas.microsoft.com/office/word/2010/wordprocessingInk" xmlns:wne="http://schemas.microsoft.com/office/word/2006/wordml" xmlns:wps="http://schemas.microsoft.com/office/word/2010/wordprocessingShape" mc:Ignorable="w14 w15 w16se w16cid wp14">
   <w:abstractNum w:abstractNumId="0" w15:restartNumberingAfterBreak="0">
     <w:nsid w:val="05D57699"/>
     <w:multiLevelType w:val="hybridMultilevel"/>
@@ -2351,7 +2049,7 @@
 </file>
 
 <file path=word/styles.xml><?xml version="1.0" encoding="utf-8"?>
-<w:styles xmlns:mc="http://schemas.openxmlformats.org/markup-compatibility/2006" xmlns:r="http://schemas.openxmlformats.org/officeDocument/2006/relationships" xmlns:w="http://schemas.openxmlformats.org/wordprocessingml/2006/main" xmlns:w14="http://schemas.microsoft.com/office/word/2010/wordml" xmlns:w15="http://schemas.microsoft.com/office/word/2012/wordml" xmlns:w16se="http://schemas.microsoft.com/office/word/2015/wordml/symex" mc:Ignorable="w14 w15 w16se">
+<w:styles xmlns:mc="http://schemas.openxmlformats.org/markup-compatibility/2006" xmlns:r="http://schemas.openxmlformats.org/officeDocument/2006/relationships" xmlns:w="http://schemas.openxmlformats.org/wordprocessingml/2006/main" xmlns:w14="http://schemas.microsoft.com/office/word/2010/wordml" xmlns:w15="http://schemas.microsoft.com/office/word/2012/wordml" xmlns:w16cid="http://schemas.microsoft.com/office/word/2016/wordml/cid" xmlns:w16se="http://schemas.microsoft.com/office/word/2015/wordml/symex" mc:Ignorable="w14 w15 w16se w16cid">
   <w:docDefaults>
     <w:rPrDefault>
       <w:rPr>
@@ -2367,7 +2065,7 @@
       </w:pPr>
     </w:pPrDefault>
   </w:docDefaults>
-  <w:latentStyles w:defLockedState="0" w:defUIPriority="99" w:defSemiHidden="0" w:defUnhideWhenUsed="0" w:defQFormat="0" w:count="371">
+  <w:latentStyles w:defLockedState="0" w:defUIPriority="99" w:defSemiHidden="0" w:defUnhideWhenUsed="0" w:defQFormat="0" w:count="376">
     <w:lsdException w:name="Normal" w:uiPriority="0" w:qFormat="1"/>
     <w:lsdException w:name="heading 1" w:uiPriority="9" w:qFormat="1"/>
     <w:lsdException w:name="heading 2" w:semiHidden="1" w:uiPriority="9" w:unhideWhenUsed="1" w:qFormat="1"/>
@@ -2473,7 +2171,6 @@
     <w:lsdException w:name="HTML Sample" w:semiHidden="1" w:unhideWhenUsed="1"/>
     <w:lsdException w:name="HTML Typewriter" w:semiHidden="1" w:unhideWhenUsed="1"/>
     <w:lsdException w:name="HTML Variable" w:semiHidden="1" w:unhideWhenUsed="1"/>
-    <w:lsdException w:name="Normal Table" w:semiHidden="1" w:unhideWhenUsed="1"/>
     <w:lsdException w:name="annotation subject" w:semiHidden="1" w:unhideWhenUsed="1"/>
     <w:lsdException w:name="No List" w:semiHidden="1" w:unhideWhenUsed="1"/>
     <w:lsdException w:name="Outline List 1" w:semiHidden="1" w:unhideWhenUsed="1"/>
@@ -2516,11 +2213,8 @@
     <w:lsdException w:name="Table Contemporary" w:semiHidden="1" w:unhideWhenUsed="1"/>
     <w:lsdException w:name="Table Elegant" w:semiHidden="1" w:unhideWhenUsed="1"/>
     <w:lsdException w:name="Table Professional" w:semiHidden="1" w:unhideWhenUsed="1"/>
-    <w:lsdException w:name="Table Subtle 1" w:semiHidden="1" w:unhideWhenUsed="1"/>
     <w:lsdException w:name="Table Subtle 2" w:semiHidden="1" w:unhideWhenUsed="1"/>
     <w:lsdException w:name="Table Web 1" w:semiHidden="1" w:unhideWhenUsed="1"/>
-    <w:lsdException w:name="Table Web 2" w:semiHidden="1" w:unhideWhenUsed="1"/>
-    <w:lsdException w:name="Table Web 3" w:semiHidden="1" w:unhideWhenUsed="1"/>
     <w:lsdException w:name="Balloon Text" w:semiHidden="1" w:unhideWhenUsed="1"/>
     <w:lsdException w:name="Table Grid" w:uiPriority="59"/>
     <w:lsdException w:name="Table Theme" w:semiHidden="1" w:unhideWhenUsed="1"/>
@@ -2739,6 +2433,11 @@
     <w:lsdException w:name="List Table 5 Dark Accent 6" w:uiPriority="50"/>
     <w:lsdException w:name="List Table 6 Colorful Accent 6" w:uiPriority="51"/>
     <w:lsdException w:name="List Table 7 Colorful Accent 6" w:uiPriority="52"/>
+    <w:lsdException w:name="Mention" w:semiHidden="1" w:unhideWhenUsed="1"/>
+    <w:lsdException w:name="Smart Hyperlink" w:semiHidden="1" w:unhideWhenUsed="1"/>
+    <w:lsdException w:name="Hashtag" w:semiHidden="1" w:unhideWhenUsed="1"/>
+    <w:lsdException w:name="Unresolved Mention" w:semiHidden="1" w:unhideWhenUsed="1"/>
+    <w:lsdException w:name="Smart Link" w:semiHidden="1" w:unhideWhenUsed="1"/>
   </w:latentStyles>
   <w:style w:type="paragraph" w:default="1" w:styleId="Normal">
     <w:name w:val="Normal"/>

</xml_diff>